<commit_message>
* removed test reference * removed sports venue coordinates text file
</commit_message>
<xml_diff>
--- a/Delivery Package/Assignment 2_Group48.docx
+++ b/Delivery Package/Assignment 2_Group48.docx
@@ -1543,8 +1543,6 @@
         </w:rPr>
         <w:t>Youtube video upload links:</w:t>
       </w:r>
-      <w:bookmarkStart w:id="2" w:name="_GoBack"/>
-      <w:bookmarkEnd w:id="2"/>
       <w:r>
         <w:br w:type="page"/>
       </w:r>
@@ -6555,7 +6553,7 @@
           <w:rFonts w:ascii="Times New Roman" w:hAnsi="Times New Roman" w:cs="Times New Roman"/>
         </w:rPr>
       </w:pPr>
-      <w:bookmarkStart w:id="3" w:name="_Toc513684712"/>
+      <w:bookmarkStart w:id="1" w:name="_Toc513684712"/>
       <w:r>
         <w:rPr>
           <w:rFonts w:ascii="Times New Roman" w:hAnsi="Times New Roman" w:cs="Times New Roman"/>
@@ -6563,7 +6561,7 @@
         <w:lastRenderedPageBreak/>
         <w:t>Introduction</w:t>
       </w:r>
-      <w:bookmarkEnd w:id="3"/>
+      <w:bookmarkEnd w:id="1"/>
     </w:p>
     <w:p>
       <w:pPr>
@@ -6828,7 +6826,7 @@
           <w:rFonts w:ascii="Times New Roman" w:hAnsi="Times New Roman" w:cs="Times New Roman"/>
         </w:rPr>
       </w:pPr>
-      <w:bookmarkStart w:id="4" w:name="_Toc513684713"/>
+      <w:bookmarkStart w:id="2" w:name="_Toc513684713"/>
       <w:r>
         <w:rPr>
           <w:rFonts w:ascii="Times New Roman" w:hAnsi="Times New Roman" w:cs="Times New Roman"/>
@@ -6836,7 +6834,7 @@
         <w:lastRenderedPageBreak/>
         <w:t>Architecture and Design</w:t>
       </w:r>
-      <w:bookmarkEnd w:id="4"/>
+      <w:bookmarkEnd w:id="2"/>
     </w:p>
     <w:p>
       <w:pPr>
@@ -6896,14 +6894,14 @@
           <w:rFonts w:ascii="Times New Roman" w:hAnsi="Times New Roman" w:cs="Times New Roman"/>
         </w:rPr>
       </w:pPr>
-      <w:bookmarkStart w:id="5" w:name="_Toc513684714"/>
+      <w:bookmarkStart w:id="3" w:name="_Toc513684714"/>
       <w:r>
         <w:rPr>
           <w:rFonts w:ascii="Times New Roman" w:hAnsi="Times New Roman" w:cs="Times New Roman"/>
         </w:rPr>
         <w:t>Architecture</w:t>
       </w:r>
-      <w:bookmarkEnd w:id="5"/>
+      <w:bookmarkEnd w:id="3"/>
     </w:p>
     <w:p>
       <w:pPr>
@@ -6993,7 +6991,7 @@
           <w:rFonts w:ascii="Times New Roman" w:hAnsi="Times New Roman" w:cs="Times New Roman"/>
         </w:rPr>
       </w:pPr>
-      <w:bookmarkStart w:id="6" w:name="_Toc513684715"/>
+      <w:bookmarkStart w:id="4" w:name="_Toc513684715"/>
       <w:r>
         <w:rPr>
           <w:rFonts w:ascii="Times New Roman" w:hAnsi="Times New Roman" w:cs="Times New Roman"/>
@@ -7006,7 +7004,7 @@
         </w:rPr>
         <w:t xml:space="preserve"> Tier</w:t>
       </w:r>
-      <w:bookmarkEnd w:id="6"/>
+      <w:bookmarkEnd w:id="4"/>
     </w:p>
     <w:p>
       <w:pPr>
@@ -7088,7 +7086,7 @@
           <w:rFonts w:ascii="Times New Roman" w:hAnsi="Times New Roman" w:cs="Times New Roman"/>
         </w:rPr>
       </w:pPr>
-      <w:bookmarkStart w:id="7" w:name="_Toc513684716"/>
+      <w:bookmarkStart w:id="5" w:name="_Toc513684716"/>
       <w:r>
         <w:rPr>
           <w:rFonts w:ascii="Times New Roman" w:hAnsi="Times New Roman" w:cs="Times New Roman"/>
@@ -7101,7 +7099,7 @@
         </w:rPr>
         <w:t xml:space="preserve"> Tier</w:t>
       </w:r>
-      <w:bookmarkEnd w:id="7"/>
+      <w:bookmarkEnd w:id="5"/>
     </w:p>
     <w:p>
       <w:pPr>
@@ -7169,14 +7167,14 @@
           <w:rFonts w:ascii="Times New Roman" w:hAnsi="Times New Roman" w:cs="Times New Roman"/>
         </w:rPr>
       </w:pPr>
-      <w:bookmarkStart w:id="8" w:name="_Toc513684717"/>
+      <w:bookmarkStart w:id="6" w:name="_Toc513684717"/>
       <w:r>
         <w:rPr>
           <w:rFonts w:ascii="Times New Roman" w:hAnsi="Times New Roman" w:cs="Times New Roman"/>
         </w:rPr>
         <w:t>Data Tier</w:t>
       </w:r>
-      <w:bookmarkEnd w:id="8"/>
+      <w:bookmarkEnd w:id="6"/>
     </w:p>
     <w:p>
       <w:pPr>
@@ -7291,7 +7289,7 @@
           <w:lang w:val="en-US"/>
         </w:rPr>
       </w:pPr>
-      <w:bookmarkStart w:id="9" w:name="_Toc513684718"/>
+      <w:bookmarkStart w:id="7" w:name="_Toc513684718"/>
       <w:r>
         <w:rPr>
           <w:rFonts w:ascii="Times New Roman" w:hAnsi="Times New Roman" w:cs="Times New Roman"/>
@@ -7299,7 +7297,7 @@
         </w:rPr>
         <w:t>Nectar Cloud</w:t>
       </w:r>
-      <w:bookmarkEnd w:id="9"/>
+      <w:bookmarkEnd w:id="7"/>
     </w:p>
     <w:p>
       <w:pPr>
@@ -7619,7 +7617,7 @@
           <w:rFonts w:ascii="Times New Roman" w:hAnsi="Times New Roman" w:cs="Times New Roman"/>
         </w:rPr>
       </w:pPr>
-      <w:bookmarkStart w:id="10" w:name="_Toc513684719"/>
+      <w:bookmarkStart w:id="8" w:name="_Toc513684719"/>
       <w:r>
         <w:rPr>
           <w:rFonts w:ascii="Times New Roman" w:hAnsi="Times New Roman" w:cs="Times New Roman"/>
@@ -7627,7 +7625,7 @@
         <w:lastRenderedPageBreak/>
         <w:t>Design</w:t>
       </w:r>
-      <w:bookmarkEnd w:id="10"/>
+      <w:bookmarkEnd w:id="8"/>
     </w:p>
     <w:p>
       <w:pPr>
@@ -7682,14 +7680,14 @@
           <w:rFonts w:ascii="Times New Roman" w:hAnsi="Times New Roman" w:cs="Times New Roman"/>
         </w:rPr>
       </w:pPr>
-      <w:bookmarkStart w:id="11" w:name="_Toc513684720"/>
+      <w:bookmarkStart w:id="9" w:name="_Toc513684720"/>
       <w:r>
         <w:rPr>
           <w:rFonts w:ascii="Times New Roman" w:hAnsi="Times New Roman" w:cs="Times New Roman"/>
         </w:rPr>
         <w:t>Scalability</w:t>
       </w:r>
-      <w:bookmarkEnd w:id="11"/>
+      <w:bookmarkEnd w:id="9"/>
     </w:p>
     <w:p>
       <w:pPr>
@@ -7751,14 +7749,14 @@
           <w:rFonts w:ascii="Times New Roman" w:hAnsi="Times New Roman" w:cs="Times New Roman"/>
         </w:rPr>
       </w:pPr>
-      <w:bookmarkStart w:id="12" w:name="_Toc513684721"/>
+      <w:bookmarkStart w:id="10" w:name="_Toc513684721"/>
       <w:r>
         <w:rPr>
           <w:rFonts w:ascii="Times New Roman" w:hAnsi="Times New Roman" w:cs="Times New Roman"/>
         </w:rPr>
         <w:t>Availability</w:t>
       </w:r>
-      <w:bookmarkEnd w:id="12"/>
+      <w:bookmarkEnd w:id="10"/>
     </w:p>
     <w:p>
       <w:pPr>
@@ -7835,14 +7833,14 @@
           <w:rFonts w:ascii="Times New Roman" w:hAnsi="Times New Roman" w:cs="Times New Roman"/>
         </w:rPr>
       </w:pPr>
-      <w:bookmarkStart w:id="13" w:name="_Toc513684722"/>
+      <w:bookmarkStart w:id="11" w:name="_Toc513684722"/>
       <w:r>
         <w:rPr>
           <w:rFonts w:ascii="Times New Roman" w:hAnsi="Times New Roman" w:cs="Times New Roman"/>
         </w:rPr>
         <w:t>Security</w:t>
       </w:r>
-      <w:bookmarkEnd w:id="13"/>
+      <w:bookmarkEnd w:id="11"/>
     </w:p>
     <w:p>
       <w:pPr>
@@ -11823,7 +11821,7 @@
           <w:rFonts w:ascii="Times New Roman" w:hAnsi="Times New Roman" w:cs="Times New Roman"/>
         </w:rPr>
       </w:pPr>
-      <w:bookmarkStart w:id="14" w:name="_Toc513684723"/>
+      <w:bookmarkStart w:id="12" w:name="_Toc513684723"/>
       <w:r>
         <w:rPr>
           <w:rFonts w:ascii="Times New Roman" w:hAnsi="Times New Roman" w:cs="Times New Roman"/>
@@ -11831,7 +11829,7 @@
         <w:lastRenderedPageBreak/>
         <w:t>Manageability</w:t>
       </w:r>
-      <w:bookmarkEnd w:id="14"/>
+      <w:bookmarkEnd w:id="12"/>
     </w:p>
     <w:p>
       <w:pPr>
@@ -11871,14 +11869,14 @@
           <w:rFonts w:ascii="Times New Roman" w:hAnsi="Times New Roman" w:cs="Times New Roman"/>
         </w:rPr>
       </w:pPr>
-      <w:bookmarkStart w:id="15" w:name="_Toc513684724"/>
+      <w:bookmarkStart w:id="13" w:name="_Toc513684724"/>
       <w:r>
         <w:rPr>
           <w:rFonts w:ascii="Times New Roman" w:hAnsi="Times New Roman" w:cs="Times New Roman"/>
         </w:rPr>
         <w:t>Fault Tolerance</w:t>
       </w:r>
-      <w:bookmarkEnd w:id="15"/>
+      <w:bookmarkEnd w:id="13"/>
     </w:p>
     <w:p>
       <w:pPr>
@@ -11934,14 +11932,14 @@
           <w:rFonts w:ascii="Times New Roman" w:hAnsi="Times New Roman" w:cs="Times New Roman"/>
         </w:rPr>
       </w:pPr>
-      <w:bookmarkStart w:id="16" w:name="_Toc513684725"/>
+      <w:bookmarkStart w:id="14" w:name="_Toc513684725"/>
       <w:r>
         <w:rPr>
           <w:rFonts w:ascii="Times New Roman" w:hAnsi="Times New Roman" w:cs="Times New Roman"/>
         </w:rPr>
         <w:t>Single Point of Failure</w:t>
       </w:r>
-      <w:bookmarkEnd w:id="16"/>
+      <w:bookmarkEnd w:id="14"/>
     </w:p>
     <w:p>
       <w:pPr>
@@ -12263,7 +12261,7 @@
           <w:rFonts w:ascii="Times New Roman" w:hAnsi="Times New Roman" w:cs="Times New Roman"/>
         </w:rPr>
       </w:pPr>
-      <w:bookmarkStart w:id="17" w:name="_Toc513684726"/>
+      <w:bookmarkStart w:id="15" w:name="_Toc513684726"/>
       <w:r>
         <w:rPr>
           <w:rFonts w:ascii="Times New Roman" w:hAnsi="Times New Roman" w:cs="Times New Roman"/>
@@ -12271,7 +12269,7 @@
         <w:lastRenderedPageBreak/>
         <w:t>Limitations</w:t>
       </w:r>
-      <w:bookmarkEnd w:id="17"/>
+      <w:bookmarkEnd w:id="15"/>
     </w:p>
     <w:p>
       <w:pPr>
@@ -12476,7 +12474,7 @@
           <w:rFonts w:ascii="Times New Roman" w:hAnsi="Times New Roman" w:cs="Times New Roman"/>
         </w:rPr>
       </w:pPr>
-      <w:bookmarkStart w:id="18" w:name="_Toc513684727"/>
+      <w:bookmarkStart w:id="16" w:name="_Toc513684727"/>
       <w:r>
         <w:rPr>
           <w:rFonts w:ascii="Times New Roman" w:hAnsi="Times New Roman" w:cs="Times New Roman"/>
@@ -12489,7 +12487,7 @@
         </w:rPr>
         <w:t>Extraction</w:t>
       </w:r>
-      <w:bookmarkEnd w:id="18"/>
+      <w:bookmarkEnd w:id="16"/>
     </w:p>
     <w:p/>
     <w:p>
@@ -12510,14 +12508,14 @@
         </w:rPr>
         <w:t xml:space="preserve"> </w:t>
       </w:r>
-      <w:bookmarkStart w:id="19" w:name="_Toc513684728"/>
+      <w:bookmarkStart w:id="17" w:name="_Toc513684728"/>
       <w:r>
         <w:rPr>
           <w:rFonts w:ascii="Times New Roman" w:hAnsi="Times New Roman" w:cs="Times New Roman"/>
         </w:rPr>
         <w:t>Hypothesis – Most Liveable City (Variance in Suburbs)</w:t>
       </w:r>
-      <w:bookmarkEnd w:id="19"/>
+      <w:bookmarkEnd w:id="17"/>
     </w:p>
     <w:p>
       <w:pPr>
@@ -12790,7 +12788,7 @@
         </w:rPr>
         <w:t xml:space="preserve"> </w:t>
       </w:r>
-      <w:bookmarkStart w:id="20" w:name="_Toc513684729"/>
+      <w:bookmarkStart w:id="18" w:name="_Toc513684729"/>
       <w:r>
         <w:rPr>
           <w:rFonts w:ascii="Times New Roman" w:hAnsi="Times New Roman" w:cs="Times New Roman"/>
@@ -12809,7 +12807,7 @@
         </w:rPr>
         <w:t xml:space="preserve"> data</w:t>
       </w:r>
-      <w:bookmarkEnd w:id="20"/>
+      <w:bookmarkEnd w:id="18"/>
     </w:p>
     <w:p>
       <w:pPr>
@@ -12839,14 +12837,14 @@
           <w:rFonts w:ascii="Times New Roman" w:hAnsi="Times New Roman" w:cs="Times New Roman"/>
         </w:rPr>
       </w:pPr>
-      <w:bookmarkStart w:id="21" w:name="_Toc513684730"/>
+      <w:bookmarkStart w:id="19" w:name="_Toc513684730"/>
       <w:r>
         <w:rPr>
           <w:rFonts w:ascii="Times New Roman" w:hAnsi="Times New Roman" w:cs="Times New Roman"/>
         </w:rPr>
         <w:t>Harvesting using location filtering</w:t>
       </w:r>
-      <w:bookmarkEnd w:id="21"/>
+      <w:bookmarkEnd w:id="19"/>
     </w:p>
     <w:p>
       <w:pPr>
@@ -13001,14 +12999,14 @@
           <w:rFonts w:ascii="Times New Roman" w:hAnsi="Times New Roman" w:cs="Times New Roman"/>
         </w:rPr>
       </w:pPr>
-      <w:bookmarkStart w:id="22" w:name="_Toc513684731"/>
+      <w:bookmarkStart w:id="20" w:name="_Toc513684731"/>
       <w:r>
         <w:rPr>
           <w:rFonts w:ascii="Times New Roman" w:hAnsi="Times New Roman" w:cs="Times New Roman"/>
         </w:rPr>
         <w:t>Cleansing</w:t>
       </w:r>
-      <w:bookmarkEnd w:id="22"/>
+      <w:bookmarkEnd w:id="20"/>
     </w:p>
     <w:p>
       <w:pPr>
@@ -13077,14 +13075,14 @@
           <w:rFonts w:ascii="Times New Roman" w:hAnsi="Times New Roman" w:cs="Times New Roman"/>
         </w:rPr>
       </w:pPr>
-      <w:bookmarkStart w:id="23" w:name="_Toc513684732"/>
+      <w:bookmarkStart w:id="21" w:name="_Toc513684732"/>
       <w:r>
         <w:rPr>
           <w:rFonts w:ascii="Times New Roman" w:hAnsi="Times New Roman" w:cs="Times New Roman"/>
         </w:rPr>
         <w:t>Sentiment Analysis</w:t>
       </w:r>
-      <w:bookmarkEnd w:id="23"/>
+      <w:bookmarkEnd w:id="21"/>
     </w:p>
     <w:p>
       <w:pPr>
@@ -13179,14 +13177,14 @@
           <w:rFonts w:ascii="Times New Roman" w:hAnsi="Times New Roman" w:cs="Times New Roman"/>
         </w:rPr>
       </w:pPr>
-      <w:bookmarkStart w:id="24" w:name="_Toc513684733"/>
+      <w:bookmarkStart w:id="22" w:name="_Toc513684733"/>
       <w:r>
         <w:rPr>
           <w:rFonts w:ascii="Times New Roman" w:hAnsi="Times New Roman" w:cs="Times New Roman"/>
         </w:rPr>
         <w:t>Tagging</w:t>
       </w:r>
-      <w:bookmarkEnd w:id="24"/>
+      <w:bookmarkEnd w:id="22"/>
     </w:p>
     <w:p>
       <w:pPr>
@@ -13229,7 +13227,7 @@
           <w:lang w:val="en-US"/>
         </w:rPr>
       </w:pPr>
-      <w:bookmarkStart w:id="25" w:name="_Toc513684734"/>
+      <w:bookmarkStart w:id="23" w:name="_Toc513684734"/>
       <w:r>
         <w:rPr>
           <w:rFonts w:ascii="Times New Roman" w:hAnsi="Times New Roman" w:cs="Times New Roman"/>
@@ -13238,7 +13236,7 @@
         <w:lastRenderedPageBreak/>
         <w:t>Data Analysis</w:t>
       </w:r>
-      <w:bookmarkEnd w:id="25"/>
+      <w:bookmarkEnd w:id="23"/>
     </w:p>
     <w:p>
       <w:pPr>
@@ -13259,7 +13257,7 @@
           <w:lang w:val="en-US"/>
         </w:rPr>
       </w:pPr>
-      <w:bookmarkStart w:id="26" w:name="_Toc513684735"/>
+      <w:bookmarkStart w:id="24" w:name="_Toc513684735"/>
       <w:r>
         <w:rPr>
           <w:rFonts w:ascii="Times New Roman" w:hAnsi="Times New Roman" w:cs="Times New Roman"/>
@@ -13267,7 +13265,7 @@
         </w:rPr>
         <w:t>General Overview of Twitter Activity</w:t>
       </w:r>
-      <w:bookmarkEnd w:id="26"/>
+      <w:bookmarkEnd w:id="24"/>
     </w:p>
     <w:p>
       <w:pPr>
@@ -13282,13 +13280,7 @@
         <w:rPr>
           <w:rFonts w:ascii="Times New Roman" w:hAnsi="Times New Roman" w:cs="Times New Roman"/>
         </w:rPr>
-        <w:t>The following table (</w:t>
-      </w:r>
-      <w:r>
-        <w:rPr>
-          <w:rFonts w:ascii="Times New Roman" w:hAnsi="Times New Roman" w:cs="Times New Roman"/>
-        </w:rPr>
-        <w:t xml:space="preserve">Table </w:t>
+        <w:t xml:space="preserve">The following table (Table </w:t>
       </w:r>
       <w:r>
         <w:rPr>
@@ -13312,13 +13304,7 @@
         <w:rPr>
           <w:rFonts w:ascii="Times New Roman" w:hAnsi="Times New Roman" w:cs="Times New Roman"/>
         </w:rPr>
-        <w:t>)</w:t>
-      </w:r>
-      <w:r>
-        <w:rPr>
-          <w:rFonts w:ascii="Times New Roman" w:hAnsi="Times New Roman" w:cs="Times New Roman"/>
-        </w:rPr>
-        <w:t xml:space="preserve"> shows the number of tweets harvested for Greater Melbourne that we have based our entire study on for tweets. The initial harvesting step fetches all tweets that belong to a rectangular are defined by latitude and longitude boundaries of Greater Melbourne which resulted in over half a million tweets. Upon mapping of tweets to pre-defined polygons, only 48865 tweets were found to not belong to a unique suburb and classified as N/A. As the study revolves around suburban analysis, these tweets were excluded, resulting in a very high data utilisation rate of the harvested data at 92%. </w:t>
+        <w:t xml:space="preserve">) shows the number of tweets harvested for Greater Melbourne that we have based our entire study on for tweets. The initial harvesting step fetches all tweets that belong to a rectangular are defined by latitude and longitude boundaries of Greater Melbourne which resulted in over half a million tweets. Upon mapping of tweets to pre-defined polygons, only 48865 tweets were found to not belong to a unique suburb and classified as N/A. As the study revolves around suburban analysis, these tweets were excluded, resulting in a very high data utilisation rate of the harvested data at 92%. </w:t>
       </w:r>
     </w:p>
     <w:p>
@@ -13891,7 +13877,7 @@
           <w:lang w:val="en-US"/>
         </w:rPr>
       </w:pPr>
-      <w:bookmarkStart w:id="27" w:name="_Toc513684736"/>
+      <w:bookmarkStart w:id="25" w:name="_Toc513684736"/>
       <w:r>
         <w:rPr>
           <w:rFonts w:ascii="Times New Roman" w:hAnsi="Times New Roman" w:cs="Times New Roman"/>
@@ -13935,7 +13921,7 @@
         </w:rPr>
         <w:t xml:space="preserve"> data</w:t>
       </w:r>
-      <w:bookmarkEnd w:id="27"/>
+      <w:bookmarkEnd w:id="25"/>
     </w:p>
     <w:p>
       <w:pPr>
@@ -13976,14 +13962,14 @@
           <w:rFonts w:ascii="Times New Roman" w:hAnsi="Times New Roman" w:cs="Times New Roman"/>
         </w:rPr>
       </w:pPr>
-      <w:bookmarkStart w:id="28" w:name="_Toc513684737"/>
+      <w:bookmarkStart w:id="26" w:name="_Toc513684737"/>
       <w:r>
         <w:rPr>
           <w:rFonts w:ascii="Times New Roman" w:hAnsi="Times New Roman" w:cs="Times New Roman"/>
         </w:rPr>
         <w:t>Location versus Happiness</w:t>
       </w:r>
-      <w:bookmarkEnd w:id="28"/>
+      <w:bookmarkEnd w:id="26"/>
     </w:p>
     <w:p>
       <w:pPr>
@@ -14128,8 +14114,8 @@
           <w:i/>
         </w:rPr>
       </w:pPr>
-      <w:bookmarkStart w:id="29" w:name="_Toc513590988"/>
-      <w:bookmarkStart w:id="30" w:name="_Toc513591473"/>
+      <w:bookmarkStart w:id="27" w:name="_Toc513590988"/>
+      <w:bookmarkStart w:id="28" w:name="_Toc513591473"/>
       <w:r>
         <w:rPr>
           <w:b/>
@@ -14151,8 +14137,8 @@
         </w:rPr>
         <w:t>: Happiness % over greater Melbourne suburbs</w:t>
       </w:r>
-      <w:bookmarkEnd w:id="29"/>
-      <w:bookmarkEnd w:id="30"/>
+      <w:bookmarkEnd w:id="27"/>
+      <w:bookmarkEnd w:id="28"/>
     </w:p>
     <w:p>
       <w:pPr>
@@ -16873,14 +16859,14 @@
           <w:rFonts w:ascii="Times New Roman" w:hAnsi="Times New Roman" w:cs="Times New Roman"/>
         </w:rPr>
       </w:pPr>
-      <w:bookmarkStart w:id="31" w:name="_Toc513684738"/>
+      <w:bookmarkStart w:id="29" w:name="_Toc513684738"/>
       <w:r>
         <w:rPr>
           <w:rFonts w:ascii="Times New Roman" w:hAnsi="Times New Roman" w:cs="Times New Roman"/>
         </w:rPr>
         <w:t>Marital Status Versus Happiness</w:t>
       </w:r>
-      <w:bookmarkEnd w:id="31"/>
+      <w:bookmarkEnd w:id="29"/>
     </w:p>
     <w:p>
       <w:pPr>
@@ -16982,8 +16968,8 @@
           <w:i/>
         </w:rPr>
       </w:pPr>
-      <w:bookmarkStart w:id="32" w:name="_Toc513590990"/>
-      <w:bookmarkStart w:id="33" w:name="_Toc513591475"/>
+      <w:bookmarkStart w:id="30" w:name="_Toc513590990"/>
+      <w:bookmarkStart w:id="31" w:name="_Toc513591475"/>
       <w:r>
         <w:rPr>
           <w:rFonts w:ascii="Times New Roman" w:hAnsi="Times New Roman" w:cs="Times New Roman"/>
@@ -17024,8 +17010,8 @@
         </w:rPr>
         <w:t>: Marriage percentage versus Happiness for Greater Melbourne</w:t>
       </w:r>
-      <w:bookmarkEnd w:id="32"/>
-      <w:bookmarkEnd w:id="33"/>
+      <w:bookmarkEnd w:id="30"/>
+      <w:bookmarkEnd w:id="31"/>
     </w:p>
     <w:p>
       <w:pPr>
@@ -19065,7 +19051,7 @@
           <w:rFonts w:ascii="Times New Roman" w:hAnsi="Times New Roman" w:cs="Times New Roman"/>
         </w:rPr>
       </w:pPr>
-      <w:bookmarkStart w:id="34" w:name="_Toc513684739"/>
+      <w:bookmarkStart w:id="32" w:name="_Toc513684739"/>
       <w:r>
         <w:rPr>
           <w:rFonts w:ascii="Times New Roman" w:hAnsi="Times New Roman" w:cs="Times New Roman"/>
@@ -19073,7 +19059,7 @@
         <w:lastRenderedPageBreak/>
         <w:t>Born Overseas percentage versus Happiness</w:t>
       </w:r>
-      <w:bookmarkEnd w:id="34"/>
+      <w:bookmarkEnd w:id="32"/>
     </w:p>
     <w:p>
       <w:pPr>
@@ -19173,8 +19159,8 @@
           <w:i/>
         </w:rPr>
       </w:pPr>
-      <w:bookmarkStart w:id="35" w:name="_Toc513590991"/>
-      <w:bookmarkStart w:id="36" w:name="_Toc513591476"/>
+      <w:bookmarkStart w:id="33" w:name="_Toc513590991"/>
+      <w:bookmarkStart w:id="34" w:name="_Toc513591476"/>
       <w:r>
         <w:rPr>
           <w:rFonts w:ascii="Times New Roman" w:hAnsi="Times New Roman" w:cs="Times New Roman"/>
@@ -19199,8 +19185,8 @@
         </w:rPr>
         <w:t>: Marriage percentage versus Happiness for Greater Melbourne</w:t>
       </w:r>
-      <w:bookmarkEnd w:id="35"/>
-      <w:bookmarkEnd w:id="36"/>
+      <w:bookmarkEnd w:id="33"/>
+      <w:bookmarkEnd w:id="34"/>
       <w:r>
         <w:rPr>
           <w:rFonts w:ascii="Times New Roman" w:hAnsi="Times New Roman" w:cs="Times New Roman"/>
@@ -21312,7 +21298,7 @@
           <w:rFonts w:ascii="Times New Roman" w:hAnsi="Times New Roman" w:cs="Times New Roman"/>
         </w:rPr>
       </w:pPr>
-      <w:bookmarkStart w:id="37" w:name="_Toc513684740"/>
+      <w:bookmarkStart w:id="35" w:name="_Toc513684740"/>
       <w:r>
         <w:rPr>
           <w:rFonts w:ascii="Times New Roman" w:hAnsi="Times New Roman" w:cs="Times New Roman"/>
@@ -21320,7 +21306,7 @@
         <w:lastRenderedPageBreak/>
         <w:t>Top 5 Happiest and Unhappiest Suburbs</w:t>
       </w:r>
-      <w:bookmarkEnd w:id="37"/>
+      <w:bookmarkEnd w:id="35"/>
     </w:p>
     <w:p>
       <w:pPr>
@@ -23009,7 +22995,7 @@
           <w:lang w:val="en-US"/>
         </w:rPr>
       </w:pPr>
-      <w:bookmarkStart w:id="38" w:name="_Toc513684741"/>
+      <w:bookmarkStart w:id="36" w:name="_Toc513684741"/>
       <w:r>
         <w:rPr>
           <w:rFonts w:ascii="Times New Roman" w:hAnsi="Times New Roman" w:cs="Times New Roman"/>
@@ -23059,7 +23045,7 @@
         </w:rPr>
         <w:t>spects</w:t>
       </w:r>
-      <w:bookmarkEnd w:id="38"/>
+      <w:bookmarkEnd w:id="36"/>
       <w:r>
         <w:rPr>
           <w:rFonts w:ascii="Times New Roman" w:hAnsi="Times New Roman" w:cs="Times New Roman"/>
@@ -23096,14 +23082,14 @@
           <w:rFonts w:ascii="Times New Roman" w:hAnsi="Times New Roman" w:cs="Times New Roman"/>
         </w:rPr>
       </w:pPr>
-      <w:bookmarkStart w:id="39" w:name="_Toc513684742"/>
+      <w:bookmarkStart w:id="37" w:name="_Toc513684742"/>
       <w:r>
         <w:rPr>
           <w:rFonts w:ascii="Times New Roman" w:hAnsi="Times New Roman" w:cs="Times New Roman"/>
         </w:rPr>
         <w:t>Crime Visualisation of Greater Melbourne</w:t>
       </w:r>
-      <w:bookmarkEnd w:id="39"/>
+      <w:bookmarkEnd w:id="37"/>
     </w:p>
     <w:p>
       <w:pPr>
@@ -23211,15 +23197,7 @@
           <w:b/>
           <w:i/>
         </w:rPr>
-        <w:t>:</w:t>
-      </w:r>
-      <w:r>
-        <w:rPr>
-          <w:rFonts w:ascii="Times New Roman" w:hAnsi="Times New Roman" w:cs="Times New Roman"/>
-          <w:b/>
-          <w:i/>
-        </w:rPr>
-        <w:t xml:space="preserve"> Heatmap of Crime related tweet</w:t>
+        <w:t>: Heatmap of Crime related tweet</w:t>
       </w:r>
     </w:p>
     <w:p>
@@ -23449,7 +23427,7 @@
           <w:rFonts w:ascii="Times New Roman" w:hAnsi="Times New Roman" w:cs="Times New Roman"/>
         </w:rPr>
       </w:pPr>
-      <w:bookmarkStart w:id="40" w:name="_Toc513684743"/>
+      <w:bookmarkStart w:id="38" w:name="_Toc513684743"/>
       <w:r>
         <w:rPr>
           <w:rFonts w:ascii="Times New Roman" w:hAnsi="Times New Roman" w:cs="Times New Roman"/>
@@ -23457,7 +23435,7 @@
         <w:lastRenderedPageBreak/>
         <w:t>Drug and Alcohol Visualisation of Greater Melbourne</w:t>
       </w:r>
-      <w:bookmarkEnd w:id="40"/>
+      <w:bookmarkEnd w:id="38"/>
     </w:p>
     <w:p>
       <w:pPr>
@@ -23654,7 +23632,7 @@
           <w:rFonts w:ascii="Times New Roman" w:hAnsi="Times New Roman" w:cs="Times New Roman"/>
         </w:rPr>
       </w:pPr>
-      <w:bookmarkStart w:id="41" w:name="_Toc513684744"/>
+      <w:bookmarkStart w:id="39" w:name="_Toc513684744"/>
       <w:r>
         <w:rPr>
           <w:rFonts w:ascii="Times New Roman" w:hAnsi="Times New Roman" w:cs="Times New Roman"/>
@@ -23662,7 +23640,7 @@
         <w:lastRenderedPageBreak/>
         <w:t>Sports Visualisation of Greater Melbourne</w:t>
       </w:r>
-      <w:bookmarkEnd w:id="41"/>
+      <w:bookmarkEnd w:id="39"/>
     </w:p>
     <w:p>
       <w:pPr>
@@ -23937,7 +23915,37 @@
           <w:rFonts w:ascii="Times New Roman" w:hAnsi="Times New Roman" w:cs="Times New Roman"/>
           <w:lang w:val="en-US"/>
         </w:rPr>
-        <w:t xml:space="preserve">. The sports activity is quite widely spread over not only the inner-city suburbs but also the coastal ones. On the map, we also have markers for the top seven sports venues of Greater Melbourne. Zooming in to identify the darkest (most sporting activity) suburb, reveals that 50% of the sports tweets come from here. This also happens to be the suburb where the majority of the top seven venues are located. Hence, revealing that twitter can help us identify most popular sporting venues. </w:t>
+        <w:t xml:space="preserve">. The sports activity is quite widely spread over not only the inner-city suburbs but also the coastal ones. On the map, we also have markers for the top </w:t>
+      </w:r>
+      <w:r>
+        <w:rPr>
+          <w:rFonts w:ascii="Times New Roman" w:hAnsi="Times New Roman" w:cs="Times New Roman"/>
+          <w:lang w:val="en-US"/>
+        </w:rPr>
+        <w:t>ten</w:t>
+      </w:r>
+      <w:r>
+        <w:rPr>
+          <w:rFonts w:ascii="Times New Roman" w:hAnsi="Times New Roman" w:cs="Times New Roman"/>
+          <w:lang w:val="en-US"/>
+        </w:rPr>
+        <w:t xml:space="preserve"> sports venues of Greater Melbourne. Zooming in to identify the darkest (most sporting activity) suburb, reveals that 50% of the sports tweets come from here. This also happens to be the suburb where the majority of the top </w:t>
+      </w:r>
+      <w:r>
+        <w:rPr>
+          <w:rFonts w:ascii="Times New Roman" w:hAnsi="Times New Roman" w:cs="Times New Roman"/>
+          <w:lang w:val="en-US"/>
+        </w:rPr>
+        <w:t>ten</w:t>
+      </w:r>
+      <w:bookmarkStart w:id="40" w:name="_GoBack"/>
+      <w:bookmarkEnd w:id="40"/>
+      <w:r>
+        <w:rPr>
+          <w:rFonts w:ascii="Times New Roman" w:hAnsi="Times New Roman" w:cs="Times New Roman"/>
+          <w:lang w:val="en-US"/>
+        </w:rPr>
+        <w:t xml:space="preserve"> venues are located. Hence, revealing that twitter can help us identify most popular sporting venues. </w:t>
       </w:r>
     </w:p>
     <w:p>
@@ -23966,7 +23974,7 @@
           <w:rFonts w:ascii="Times New Roman" w:hAnsi="Times New Roman" w:cs="Times New Roman"/>
         </w:rPr>
       </w:pPr>
-      <w:bookmarkStart w:id="42" w:name="_Toc513684745"/>
+      <w:bookmarkStart w:id="41" w:name="_Toc513684745"/>
       <w:r>
         <w:rPr>
           <w:rFonts w:ascii="Times New Roman" w:hAnsi="Times New Roman" w:cs="Times New Roman"/>
@@ -23974,7 +23982,7 @@
         <w:lastRenderedPageBreak/>
         <w:t>Cloud and Scalability</w:t>
       </w:r>
-      <w:bookmarkEnd w:id="42"/>
+      <w:bookmarkEnd w:id="41"/>
     </w:p>
     <w:p/>
     <w:p>
@@ -23990,14 +23998,14 @@
           <w:rFonts w:ascii="Times New Roman" w:hAnsi="Times New Roman" w:cs="Times New Roman"/>
         </w:rPr>
       </w:pPr>
-      <w:bookmarkStart w:id="43" w:name="_Toc513684746"/>
+      <w:bookmarkStart w:id="42" w:name="_Toc513684746"/>
       <w:r>
         <w:rPr>
           <w:rFonts w:ascii="Times New Roman" w:hAnsi="Times New Roman" w:cs="Times New Roman"/>
         </w:rPr>
         <w:t>The Use of the Cloud</w:t>
       </w:r>
-      <w:bookmarkEnd w:id="43"/>
+      <w:bookmarkEnd w:id="42"/>
     </w:p>
     <w:p>
       <w:pPr>
@@ -24064,14 +24072,14 @@
           <w:rFonts w:ascii="Times New Roman" w:hAnsi="Times New Roman" w:cs="Times New Roman"/>
         </w:rPr>
       </w:pPr>
-      <w:bookmarkStart w:id="44" w:name="_Toc513684747"/>
+      <w:bookmarkStart w:id="43" w:name="_Toc513684747"/>
       <w:r>
         <w:rPr>
           <w:rFonts w:ascii="Times New Roman" w:hAnsi="Times New Roman" w:cs="Times New Roman"/>
         </w:rPr>
         <w:t>Elasticity</w:t>
       </w:r>
-      <w:bookmarkEnd w:id="44"/>
+      <w:bookmarkEnd w:id="43"/>
     </w:p>
     <w:p>
       <w:pPr>
@@ -24121,14 +24129,14 @@
           <w:rFonts w:ascii="Times New Roman" w:hAnsi="Times New Roman" w:cs="Times New Roman"/>
         </w:rPr>
       </w:pPr>
-      <w:bookmarkStart w:id="45" w:name="_Toc513684748"/>
+      <w:bookmarkStart w:id="44" w:name="_Toc513684748"/>
       <w:r>
         <w:rPr>
           <w:rFonts w:ascii="Times New Roman" w:hAnsi="Times New Roman" w:cs="Times New Roman"/>
         </w:rPr>
         <w:t>Scalability</w:t>
       </w:r>
-      <w:bookmarkEnd w:id="45"/>
+      <w:bookmarkEnd w:id="44"/>
     </w:p>
     <w:p>
       <w:pPr>
@@ -24172,7 +24180,7 @@
           <w:rFonts w:ascii="Times New Roman" w:hAnsi="Times New Roman" w:cs="Times New Roman"/>
         </w:rPr>
       </w:pPr>
-      <w:bookmarkStart w:id="46" w:name="_Toc513684749"/>
+      <w:bookmarkStart w:id="45" w:name="_Toc513684749"/>
       <w:r>
         <w:rPr>
           <w:rFonts w:ascii="Times New Roman" w:hAnsi="Times New Roman" w:cs="Times New Roman"/>
@@ -24180,7 +24188,7 @@
         <w:lastRenderedPageBreak/>
         <w:t>Automation</w:t>
       </w:r>
-      <w:bookmarkEnd w:id="46"/>
+      <w:bookmarkEnd w:id="45"/>
     </w:p>
     <w:p/>
     <w:p>
@@ -24203,12 +24211,12 @@
           <w:szCs w:val="26"/>
         </w:rPr>
       </w:pPr>
-      <w:bookmarkStart w:id="47" w:name="_Toc513682188"/>
-      <w:bookmarkStart w:id="48" w:name="_Toc513682325"/>
-      <w:bookmarkStart w:id="49" w:name="_Toc513684750"/>
+      <w:bookmarkStart w:id="46" w:name="_Toc513682188"/>
+      <w:bookmarkStart w:id="47" w:name="_Toc513682325"/>
+      <w:bookmarkStart w:id="48" w:name="_Toc513684750"/>
+      <w:bookmarkEnd w:id="46"/>
       <w:bookmarkEnd w:id="47"/>
       <w:bookmarkEnd w:id="48"/>
-      <w:bookmarkEnd w:id="49"/>
     </w:p>
     <w:p>
       <w:pPr>
@@ -24230,12 +24238,12 @@
           <w:szCs w:val="26"/>
         </w:rPr>
       </w:pPr>
-      <w:bookmarkStart w:id="50" w:name="_Toc513682189"/>
-      <w:bookmarkStart w:id="51" w:name="_Toc513682326"/>
-      <w:bookmarkStart w:id="52" w:name="_Toc513684751"/>
+      <w:bookmarkStart w:id="49" w:name="_Toc513682189"/>
+      <w:bookmarkStart w:id="50" w:name="_Toc513682326"/>
+      <w:bookmarkStart w:id="51" w:name="_Toc513684751"/>
+      <w:bookmarkEnd w:id="49"/>
       <w:bookmarkEnd w:id="50"/>
       <w:bookmarkEnd w:id="51"/>
-      <w:bookmarkEnd w:id="52"/>
     </w:p>
     <w:p>
       <w:pPr>
@@ -24249,7 +24257,7 @@
           <w:rFonts w:ascii="Times New Roman" w:hAnsi="Times New Roman" w:cs="Times New Roman"/>
         </w:rPr>
       </w:pPr>
-      <w:bookmarkStart w:id="53" w:name="_Toc513684752"/>
+      <w:bookmarkStart w:id="52" w:name="_Toc513684752"/>
       <w:r>
         <w:rPr>
           <w:rFonts w:ascii="Times New Roman" w:hAnsi="Times New Roman" w:cs="Times New Roman"/>
@@ -24262,7 +24270,7 @@
         </w:rPr>
         <w:t xml:space="preserve"> NeCTAR instances</w:t>
       </w:r>
-      <w:bookmarkEnd w:id="53"/>
+      <w:bookmarkEnd w:id="52"/>
     </w:p>
     <w:p>
       <w:pPr>
@@ -24869,12 +24877,12 @@
           <w:szCs w:val="26"/>
         </w:rPr>
       </w:pPr>
-      <w:bookmarkStart w:id="54" w:name="_Toc513682191"/>
-      <w:bookmarkStart w:id="55" w:name="_Toc513682328"/>
-      <w:bookmarkStart w:id="56" w:name="_Toc513684753"/>
+      <w:bookmarkStart w:id="53" w:name="_Toc513682191"/>
+      <w:bookmarkStart w:id="54" w:name="_Toc513682328"/>
+      <w:bookmarkStart w:id="55" w:name="_Toc513684753"/>
+      <w:bookmarkEnd w:id="53"/>
       <w:bookmarkEnd w:id="54"/>
       <w:bookmarkEnd w:id="55"/>
-      <w:bookmarkEnd w:id="56"/>
     </w:p>
     <w:p>
       <w:pPr>
@@ -24896,12 +24904,12 @@
           <w:szCs w:val="26"/>
         </w:rPr>
       </w:pPr>
-      <w:bookmarkStart w:id="57" w:name="_Toc513682192"/>
-      <w:bookmarkStart w:id="58" w:name="_Toc513682329"/>
-      <w:bookmarkStart w:id="59" w:name="_Toc513684754"/>
+      <w:bookmarkStart w:id="56" w:name="_Toc513682192"/>
+      <w:bookmarkStart w:id="57" w:name="_Toc513682329"/>
+      <w:bookmarkStart w:id="58" w:name="_Toc513684754"/>
+      <w:bookmarkEnd w:id="56"/>
       <w:bookmarkEnd w:id="57"/>
       <w:bookmarkEnd w:id="58"/>
-      <w:bookmarkEnd w:id="59"/>
     </w:p>
     <w:p>
       <w:pPr>
@@ -24914,14 +24922,14 @@
           <w:rFonts w:ascii="Times New Roman" w:hAnsi="Times New Roman" w:cs="Times New Roman"/>
         </w:rPr>
       </w:pPr>
-      <w:bookmarkStart w:id="60" w:name="_Toc513684755"/>
+      <w:bookmarkStart w:id="59" w:name="_Toc513684755"/>
       <w:r>
         <w:rPr>
           <w:rFonts w:ascii="Times New Roman" w:hAnsi="Times New Roman" w:cs="Times New Roman"/>
         </w:rPr>
         <w:t>Configuring the instances</w:t>
       </w:r>
-      <w:bookmarkEnd w:id="60"/>
+      <w:bookmarkEnd w:id="59"/>
     </w:p>
     <w:p>
       <w:pPr>
@@ -25528,14 +25536,14 @@
           <w:rFonts w:ascii="Times New Roman" w:hAnsi="Times New Roman" w:cs="Times New Roman"/>
         </w:rPr>
       </w:pPr>
-      <w:bookmarkStart w:id="61" w:name="_Toc513684756"/>
+      <w:bookmarkStart w:id="60" w:name="_Toc513684756"/>
       <w:r>
         <w:rPr>
           <w:rFonts w:ascii="Times New Roman" w:hAnsi="Times New Roman" w:cs="Times New Roman"/>
         </w:rPr>
         <w:t>Error Handling</w:t>
       </w:r>
-      <w:bookmarkEnd w:id="61"/>
+      <w:bookmarkEnd w:id="60"/>
     </w:p>
     <w:p/>
     <w:p>
@@ -25587,14 +25595,14 @@
           <w:rFonts w:ascii="Times New Roman" w:hAnsi="Times New Roman" w:cs="Times New Roman"/>
         </w:rPr>
       </w:pPr>
-      <w:bookmarkStart w:id="62" w:name="_Toc513684757"/>
+      <w:bookmarkStart w:id="61" w:name="_Toc513684757"/>
       <w:r>
         <w:rPr>
           <w:rFonts w:ascii="Times New Roman" w:hAnsi="Times New Roman" w:cs="Times New Roman"/>
         </w:rPr>
         <w:t>Security</w:t>
       </w:r>
-      <w:bookmarkEnd w:id="62"/>
+      <w:bookmarkEnd w:id="61"/>
     </w:p>
     <w:p/>
     <w:p>
@@ -25681,7 +25689,7 @@
           <w:rFonts w:ascii="Times New Roman" w:hAnsi="Times New Roman" w:cs="Times New Roman"/>
         </w:rPr>
       </w:pPr>
-      <w:bookmarkStart w:id="63" w:name="_Toc513684758"/>
+      <w:bookmarkStart w:id="62" w:name="_Toc513684758"/>
       <w:r>
         <w:rPr>
           <w:rFonts w:ascii="Times New Roman" w:hAnsi="Times New Roman" w:cs="Times New Roman"/>
@@ -25689,7 +25697,7 @@
         <w:lastRenderedPageBreak/>
         <w:t>Availability</w:t>
       </w:r>
-      <w:bookmarkEnd w:id="63"/>
+      <w:bookmarkEnd w:id="62"/>
     </w:p>
     <w:p/>
     <w:p>
@@ -25747,14 +25755,14 @@
           <w:rFonts w:ascii="Times New Roman" w:hAnsi="Times New Roman" w:cs="Times New Roman"/>
         </w:rPr>
       </w:pPr>
-      <w:bookmarkStart w:id="64" w:name="_Toc513684759"/>
+      <w:bookmarkStart w:id="63" w:name="_Toc513684759"/>
       <w:r>
         <w:rPr>
           <w:rFonts w:ascii="Times New Roman" w:hAnsi="Times New Roman" w:cs="Times New Roman"/>
         </w:rPr>
         <w:t>Team Dynamics</w:t>
       </w:r>
-      <w:bookmarkEnd w:id="64"/>
+      <w:bookmarkEnd w:id="63"/>
     </w:p>
     <w:p>
       <w:pPr>
@@ -26025,14 +26033,14 @@
           <w:rFonts w:ascii="Times New Roman" w:hAnsi="Times New Roman" w:cs="Times New Roman"/>
         </w:rPr>
       </w:pPr>
-      <w:bookmarkStart w:id="65" w:name="_Toc513684760"/>
+      <w:bookmarkStart w:id="64" w:name="_Toc513684760"/>
       <w:r>
         <w:rPr>
           <w:rFonts w:ascii="Times New Roman" w:hAnsi="Times New Roman" w:cs="Times New Roman"/>
         </w:rPr>
         <w:t>Conclusion</w:t>
       </w:r>
-      <w:bookmarkEnd w:id="65"/>
+      <w:bookmarkEnd w:id="64"/>
       <w:r>
         <w:rPr>
           <w:rFonts w:ascii="Times New Roman" w:hAnsi="Times New Roman" w:cs="Times New Roman"/>
@@ -26052,7 +26060,7 @@
           <w:rFonts w:ascii="Times New Roman" w:hAnsi="Times New Roman" w:cs="Times New Roman"/>
         </w:rPr>
       </w:pPr>
-      <w:bookmarkStart w:id="66" w:name="_Toc513684761"/>
+      <w:bookmarkStart w:id="65" w:name="_Toc513684761"/>
       <w:r>
         <w:rPr>
           <w:rFonts w:ascii="Times New Roman" w:hAnsi="Times New Roman" w:cs="Times New Roman"/>
@@ -26060,7 +26068,7 @@
         <w:lastRenderedPageBreak/>
         <w:t>References</w:t>
       </w:r>
-      <w:bookmarkEnd w:id="66"/>
+      <w:bookmarkEnd w:id="65"/>
     </w:p>
     <w:p>
       <w:pPr>
@@ -26528,7 +26536,7 @@
           <w:rFonts w:ascii="Times New Roman" w:hAnsi="Times New Roman" w:cs="Times New Roman"/>
         </w:rPr>
       </w:pPr>
-      <w:bookmarkStart w:id="67" w:name="_Toc513684762"/>
+      <w:bookmarkStart w:id="66" w:name="_Toc513684762"/>
       <w:r>
         <w:rPr>
           <w:rFonts w:ascii="Times New Roman" w:hAnsi="Times New Roman" w:cs="Times New Roman"/>
@@ -26536,7 +26544,7 @@
         <w:lastRenderedPageBreak/>
         <w:t>APPENDIX</w:t>
       </w:r>
-      <w:bookmarkEnd w:id="67"/>
+      <w:bookmarkEnd w:id="66"/>
     </w:p>
     <w:p>
       <w:pPr>
@@ -26566,16 +26574,16 @@
           <w:lang w:val="en-US"/>
         </w:rPr>
       </w:pPr>
-      <w:bookmarkStart w:id="68" w:name="_Toc513680343"/>
-      <w:bookmarkStart w:id="69" w:name="_Toc513680408"/>
-      <w:bookmarkStart w:id="70" w:name="_Toc513682201"/>
-      <w:bookmarkStart w:id="71" w:name="_Toc513682338"/>
-      <w:bookmarkStart w:id="72" w:name="_Toc513684763"/>
+      <w:bookmarkStart w:id="67" w:name="_Toc513680343"/>
+      <w:bookmarkStart w:id="68" w:name="_Toc513680408"/>
+      <w:bookmarkStart w:id="69" w:name="_Toc513682201"/>
+      <w:bookmarkStart w:id="70" w:name="_Toc513682338"/>
+      <w:bookmarkStart w:id="71" w:name="_Toc513684763"/>
+      <w:bookmarkEnd w:id="67"/>
       <w:bookmarkEnd w:id="68"/>
       <w:bookmarkEnd w:id="69"/>
       <w:bookmarkEnd w:id="70"/>
       <w:bookmarkEnd w:id="71"/>
-      <w:bookmarkEnd w:id="72"/>
     </w:p>
     <w:p>
       <w:pPr>
@@ -26598,12 +26606,12 @@
           <w:lang w:val="en-US"/>
         </w:rPr>
       </w:pPr>
-      <w:bookmarkStart w:id="73" w:name="_Toc513682202"/>
-      <w:bookmarkStart w:id="74" w:name="_Toc513682339"/>
-      <w:bookmarkStart w:id="75" w:name="_Toc513684764"/>
+      <w:bookmarkStart w:id="72" w:name="_Toc513682202"/>
+      <w:bookmarkStart w:id="73" w:name="_Toc513682339"/>
+      <w:bookmarkStart w:id="74" w:name="_Toc513684764"/>
+      <w:bookmarkEnd w:id="72"/>
       <w:bookmarkEnd w:id="73"/>
       <w:bookmarkEnd w:id="74"/>
-      <w:bookmarkEnd w:id="75"/>
     </w:p>
     <w:p>
       <w:pPr>
@@ -26626,12 +26634,12 @@
           <w:lang w:val="en-US"/>
         </w:rPr>
       </w:pPr>
-      <w:bookmarkStart w:id="76" w:name="_Toc513682203"/>
-      <w:bookmarkStart w:id="77" w:name="_Toc513682340"/>
-      <w:bookmarkStart w:id="78" w:name="_Toc513684765"/>
+      <w:bookmarkStart w:id="75" w:name="_Toc513682203"/>
+      <w:bookmarkStart w:id="76" w:name="_Toc513682340"/>
+      <w:bookmarkStart w:id="77" w:name="_Toc513684765"/>
+      <w:bookmarkEnd w:id="75"/>
       <w:bookmarkEnd w:id="76"/>
       <w:bookmarkEnd w:id="77"/>
-      <w:bookmarkEnd w:id="78"/>
     </w:p>
     <w:p>
       <w:pPr>
@@ -26654,12 +26662,12 @@
           <w:lang w:val="en-US"/>
         </w:rPr>
       </w:pPr>
-      <w:bookmarkStart w:id="79" w:name="_Toc513682204"/>
-      <w:bookmarkStart w:id="80" w:name="_Toc513682341"/>
-      <w:bookmarkStart w:id="81" w:name="_Toc513684766"/>
+      <w:bookmarkStart w:id="78" w:name="_Toc513682204"/>
+      <w:bookmarkStart w:id="79" w:name="_Toc513682341"/>
+      <w:bookmarkStart w:id="80" w:name="_Toc513684766"/>
+      <w:bookmarkEnd w:id="78"/>
       <w:bookmarkEnd w:id="79"/>
       <w:bookmarkEnd w:id="80"/>
-      <w:bookmarkEnd w:id="81"/>
     </w:p>
     <w:p>
       <w:pPr>
@@ -26682,12 +26690,12 @@
           <w:lang w:val="en-US"/>
         </w:rPr>
       </w:pPr>
-      <w:bookmarkStart w:id="82" w:name="_Toc513682205"/>
-      <w:bookmarkStart w:id="83" w:name="_Toc513682342"/>
-      <w:bookmarkStart w:id="84" w:name="_Toc513684767"/>
+      <w:bookmarkStart w:id="81" w:name="_Toc513682205"/>
+      <w:bookmarkStart w:id="82" w:name="_Toc513682342"/>
+      <w:bookmarkStart w:id="83" w:name="_Toc513684767"/>
+      <w:bookmarkEnd w:id="81"/>
       <w:bookmarkEnd w:id="82"/>
       <w:bookmarkEnd w:id="83"/>
-      <w:bookmarkEnd w:id="84"/>
     </w:p>
     <w:p>
       <w:pPr>
@@ -26710,12 +26718,12 @@
           <w:lang w:val="en-US"/>
         </w:rPr>
       </w:pPr>
-      <w:bookmarkStart w:id="85" w:name="_Toc513682206"/>
-      <w:bookmarkStart w:id="86" w:name="_Toc513682343"/>
-      <w:bookmarkStart w:id="87" w:name="_Toc513684768"/>
+      <w:bookmarkStart w:id="84" w:name="_Toc513682206"/>
+      <w:bookmarkStart w:id="85" w:name="_Toc513682343"/>
+      <w:bookmarkStart w:id="86" w:name="_Toc513684768"/>
+      <w:bookmarkEnd w:id="84"/>
       <w:bookmarkEnd w:id="85"/>
       <w:bookmarkEnd w:id="86"/>
-      <w:bookmarkEnd w:id="87"/>
     </w:p>
     <w:p>
       <w:pPr>
@@ -26738,12 +26746,12 @@
           <w:lang w:val="en-US"/>
         </w:rPr>
       </w:pPr>
-      <w:bookmarkStart w:id="88" w:name="_Toc513682207"/>
-      <w:bookmarkStart w:id="89" w:name="_Toc513682344"/>
-      <w:bookmarkStart w:id="90" w:name="_Toc513684769"/>
+      <w:bookmarkStart w:id="87" w:name="_Toc513682207"/>
+      <w:bookmarkStart w:id="88" w:name="_Toc513682344"/>
+      <w:bookmarkStart w:id="89" w:name="_Toc513684769"/>
+      <w:bookmarkEnd w:id="87"/>
       <w:bookmarkEnd w:id="88"/>
       <w:bookmarkEnd w:id="89"/>
-      <w:bookmarkEnd w:id="90"/>
     </w:p>
     <w:p>
       <w:pPr>
@@ -26766,12 +26774,12 @@
           <w:lang w:val="en-US"/>
         </w:rPr>
       </w:pPr>
-      <w:bookmarkStart w:id="91" w:name="_Toc513682208"/>
-      <w:bookmarkStart w:id="92" w:name="_Toc513682345"/>
-      <w:bookmarkStart w:id="93" w:name="_Toc513684770"/>
+      <w:bookmarkStart w:id="90" w:name="_Toc513682208"/>
+      <w:bookmarkStart w:id="91" w:name="_Toc513682345"/>
+      <w:bookmarkStart w:id="92" w:name="_Toc513684770"/>
+      <w:bookmarkEnd w:id="90"/>
       <w:bookmarkEnd w:id="91"/>
       <w:bookmarkEnd w:id="92"/>
-      <w:bookmarkEnd w:id="93"/>
     </w:p>
     <w:p>
       <w:pPr>
@@ -26785,7 +26793,7 @@
           <w:lang w:val="en-US"/>
         </w:rPr>
       </w:pPr>
-      <w:bookmarkStart w:id="94" w:name="_Toc513684771"/>
+      <w:bookmarkStart w:id="93" w:name="_Toc513684771"/>
       <w:r>
         <w:rPr>
           <w:rFonts w:ascii="Times New Roman" w:hAnsi="Times New Roman" w:cs="Times New Roman"/>
@@ -26793,7 +26801,7 @@
         </w:rPr>
         <w:t>Appendix A: Couch DB Architecture</w:t>
       </w:r>
-      <w:bookmarkEnd w:id="94"/>
+      <w:bookmarkEnd w:id="93"/>
     </w:p>
     <w:p>
       <w:pPr>
@@ -28015,7 +28023,7 @@
           <w:lang w:val="en-US"/>
         </w:rPr>
       </w:pPr>
-      <w:bookmarkStart w:id="95" w:name="_Toc513684772"/>
+      <w:bookmarkStart w:id="94" w:name="_Toc513684772"/>
       <w:r>
         <w:rPr>
           <w:rFonts w:ascii="Times New Roman" w:hAnsi="Times New Roman" w:cs="Times New Roman"/>
@@ -28038,7 +28046,7 @@
         </w:rPr>
         <w:t xml:space="preserve"> Datasets</w:t>
       </w:r>
-      <w:bookmarkEnd w:id="95"/>
+      <w:bookmarkEnd w:id="94"/>
     </w:p>
     <w:p>
       <w:pPr>
@@ -29696,7 +29704,7 @@
           <w:lang w:val="en-US"/>
         </w:rPr>
       </w:pPr>
-      <w:bookmarkStart w:id="96" w:name="_Toc513684773"/>
+      <w:bookmarkStart w:id="95" w:name="_Toc513684773"/>
       <w:r>
         <w:rPr>
           <w:rFonts w:ascii="Times New Roman" w:hAnsi="Times New Roman" w:cs="Times New Roman"/>
@@ -29705,7 +29713,7 @@
         <w:lastRenderedPageBreak/>
         <w:t>Appendix C: Couch DB Views</w:t>
       </w:r>
-      <w:bookmarkEnd w:id="96"/>
+      <w:bookmarkEnd w:id="95"/>
     </w:p>
     <w:p>
       <w:pPr>
@@ -31839,7 +31847,7 @@
           <w:rPr>
             <w:noProof/>
           </w:rPr>
-          <w:t>16</w:t>
+          <w:t>22</w:t>
         </w:r>
         <w:r>
           <w:rPr>
@@ -31907,6 +31915,7 @@
         <w:dataBinding w:prefixMappings="xmlns:ns0='http://purl.org/dc/elements/1.1/' xmlns:ns1='http://schemas.openxmlformats.org/package/2006/metadata/core-properties' " w:xpath="/ns1:coreProperties[1]/ns0:title[1]" w:storeItemID="{6C3C8BC8-F283-45AE-878A-BAB7291924A1}"/>
         <w:text/>
       </w:sdtPr>
+      <w:sdtEndPr/>
       <w:sdtContent>
         <w:r>
           <w:rPr>
@@ -34919,6 +34928,7 @@
   <w:style w:type="character" w:default="1" w:styleId="DefaultParagraphFont">
     <w:name w:val="Default Paragraph Font"/>
     <w:uiPriority w:val="1"/>
+    <w:semiHidden/>
     <w:unhideWhenUsed/>
   </w:style>
   <w:style w:type="table" w:default="1" w:styleId="TableNormal">
@@ -35493,14 +35503,14 @@
     <w:charset w:val="00"/>
     <w:family w:val="roman"/>
     <w:pitch w:val="variable"/>
-    <w:sig w:usb0="E0002AFF" w:usb1="C0007843" w:usb2="00000009" w:usb3="00000000" w:csb0="000001FF" w:csb1="00000000"/>
+    <w:sig w:usb0="E0002EFF" w:usb1="C000785B" w:usb2="00000009" w:usb3="00000000" w:csb0="000001FF" w:csb1="00000000"/>
   </w:font>
   <w:font w:name="Courier New">
     <w:panose1 w:val="02070309020205020404"/>
     <w:charset w:val="00"/>
-    <w:family w:val="roman"/>
+    <w:family w:val="modern"/>
     <w:pitch w:val="fixed"/>
-    <w:sig w:usb0="E0002AFF" w:usb1="C0007843" w:usb2="00000009" w:usb3="00000000" w:csb0="000001FF" w:csb1="00000000"/>
+    <w:sig w:usb0="E0002EFF" w:usb1="C0007843" w:usb2="00000009" w:usb3="00000000" w:csb0="000001FF" w:csb1="00000000"/>
   </w:font>
   <w:font w:name="Wingdings">
     <w:panose1 w:val="05000000000000000000"/>
@@ -35514,21 +35524,21 @@
     <w:charset w:val="00"/>
     <w:family w:val="swiss"/>
     <w:pitch w:val="variable"/>
-    <w:sig w:usb0="E00002FF" w:usb1="4000ACFF" w:usb2="00000001" w:usb3="00000000" w:csb0="0000019F" w:csb1="00000000"/>
+    <w:sig w:usb0="E0002AFF" w:usb1="C000247B" w:usb2="00000009" w:usb3="00000000" w:csb0="000001FF" w:csb1="00000000"/>
   </w:font>
   <w:font w:name="Calibri Light">
     <w:panose1 w:val="020F0302020204030204"/>
     <w:charset w:val="00"/>
     <w:family w:val="swiss"/>
     <w:pitch w:val="variable"/>
-    <w:sig w:usb0="A00002EF" w:usb1="4000207B" w:usb2="00000000" w:usb3="00000000" w:csb0="0000009F" w:csb1="00000000"/>
+    <w:sig w:usb0="E0002AFF" w:usb1="C000247B" w:usb2="00000009" w:usb3="00000000" w:csb0="000001FF" w:csb1="00000000"/>
   </w:font>
   <w:font w:name="Times">
     <w:panose1 w:val="02020603050405020304"/>
     <w:charset w:val="00"/>
     <w:family w:val="roman"/>
     <w:pitch w:val="variable"/>
-    <w:sig w:usb0="00000003" w:usb1="00000000" w:usb2="00000000" w:usb3="00000000" w:csb0="00000001" w:csb1="00000000"/>
+    <w:sig w:usb0="E0002EFF" w:usb1="C000785B" w:usb2="00000009" w:usb3="00000000" w:csb0="000001FF" w:csb1="00000000"/>
   </w:font>
 </w:fonts>
 </file>
@@ -35549,7 +35559,9 @@
   <w:rsids>
     <w:rsidRoot w:val="00C76D28"/>
     <w:rsid w:val="000F5E41"/>
+    <w:rsid w:val="001C28FB"/>
     <w:rsid w:val="00C76D28"/>
+    <w:rsid w:val="00D037B3"/>
   </w:rsids>
   <m:mathPr>
     <m:mathFont m:val="Cambria Math"/>
@@ -36277,7 +36289,7 @@
 </file>
 
 <file path=customXml/itemProps1.xml><?xml version="1.0" encoding="utf-8"?>
-<ds:datastoreItem xmlns:ds="http://schemas.openxmlformats.org/officeDocument/2006/customXml" ds:itemID="{375C4261-AB6A-400D-9218-6434F0AFE9C0}">
+<ds:datastoreItem xmlns:ds="http://schemas.openxmlformats.org/officeDocument/2006/customXml" ds:itemID="{DE7C7D4D-55A9-4EAB-8986-3C1597416EF6}">
   <ds:schemaRefs>
     <ds:schemaRef ds:uri="http://schemas.openxmlformats.org/officeDocument/2006/bibliography"/>
   </ds:schemaRefs>

</xml_diff>